<commit_message>
Add Introduction and contents
</commit_message>
<xml_diff>
--- a/KursovayaMicroservices.docx
+++ b/KursovayaMicroservices.docx
@@ -112,7 +112,16 @@
           <w:sz w:val="28"/>
           <w:szCs w:val="28"/>
         </w:rPr>
-        <w:t>Кафедра телекоммуникаций и информационных технологий</w:t>
+        <w:t xml:space="preserve">Кафедра </w:t>
+      </w:r>
+      <w:r>
+        <w:rPr>
+          <w:rFonts w:ascii="Times New Roman" w:hAnsi="Times New Roman" w:cs="Times New Roman"/>
+          <w:b/>
+          <w:sz w:val="28"/>
+          <w:szCs w:val="28"/>
+        </w:rPr>
+        <w:t>радиофизики и цифровых медиатехнологий</w:t>
       </w:r>
     </w:p>
     <w:p>
@@ -450,6 +459,352 @@
           <w:szCs w:val="28"/>
         </w:rPr>
         <w:lastRenderedPageBreak/>
+        <w:t>Оглавление</w:t>
+      </w:r>
+    </w:p>
+    <w:p>
+      <w:pPr>
+        <w:pStyle w:val="a7"/>
+        <w:numPr>
+          <w:ilvl w:val="0"/>
+          <w:numId w:val="3"/>
+        </w:numPr>
+        <w:rPr>
+          <w:rFonts w:ascii="Times New Roman" w:hAnsi="Times New Roman" w:cs="Times New Roman"/>
+          <w:sz w:val="28"/>
+          <w:szCs w:val="28"/>
+        </w:rPr>
+      </w:pPr>
+      <w:r>
+        <w:rPr>
+          <w:rFonts w:ascii="Times New Roman" w:hAnsi="Times New Roman" w:cs="Times New Roman"/>
+          <w:sz w:val="28"/>
+          <w:szCs w:val="28"/>
+        </w:rPr>
+        <w:t>Введение.</w:t>
+      </w:r>
+    </w:p>
+    <w:p>
+      <w:pPr>
+        <w:pStyle w:val="a7"/>
+        <w:numPr>
+          <w:ilvl w:val="0"/>
+          <w:numId w:val="3"/>
+        </w:numPr>
+        <w:rPr>
+          <w:rFonts w:ascii="Times New Roman" w:hAnsi="Times New Roman" w:cs="Times New Roman"/>
+          <w:sz w:val="28"/>
+          <w:szCs w:val="28"/>
+        </w:rPr>
+      </w:pPr>
+      <w:r>
+        <w:rPr>
+          <w:rFonts w:ascii="Times New Roman" w:hAnsi="Times New Roman" w:cs="Times New Roman"/>
+          <w:sz w:val="28"/>
+          <w:szCs w:val="28"/>
+        </w:rPr>
+        <w:t>Архитектуры веб-приложений</w:t>
+      </w:r>
+      <w:r>
+        <w:rPr>
+          <w:rFonts w:ascii="Times New Roman" w:hAnsi="Times New Roman" w:cs="Times New Roman"/>
+          <w:sz w:val="28"/>
+          <w:szCs w:val="28"/>
+        </w:rPr>
+        <w:t>.</w:t>
+      </w:r>
+    </w:p>
+    <w:p>
+      <w:pPr>
+        <w:pStyle w:val="a7"/>
+        <w:numPr>
+          <w:ilvl w:val="1"/>
+          <w:numId w:val="3"/>
+        </w:numPr>
+        <w:rPr>
+          <w:rFonts w:ascii="Times New Roman" w:hAnsi="Times New Roman" w:cs="Times New Roman"/>
+          <w:sz w:val="28"/>
+          <w:szCs w:val="28"/>
+        </w:rPr>
+      </w:pPr>
+      <w:r>
+        <w:rPr>
+          <w:rFonts w:ascii="Times New Roman" w:hAnsi="Times New Roman" w:cs="Times New Roman"/>
+          <w:sz w:val="28"/>
+          <w:szCs w:val="28"/>
+        </w:rPr>
+        <w:t xml:space="preserve"> Монолитная</w:t>
+      </w:r>
+    </w:p>
+    <w:p>
+      <w:pPr>
+        <w:pStyle w:val="a7"/>
+        <w:numPr>
+          <w:ilvl w:val="1"/>
+          <w:numId w:val="3"/>
+        </w:numPr>
+        <w:rPr>
+          <w:rFonts w:ascii="Times New Roman" w:hAnsi="Times New Roman" w:cs="Times New Roman"/>
+          <w:sz w:val="28"/>
+          <w:szCs w:val="28"/>
+        </w:rPr>
+      </w:pPr>
+      <w:r>
+        <w:rPr>
+          <w:rFonts w:ascii="Times New Roman" w:hAnsi="Times New Roman" w:cs="Times New Roman"/>
+          <w:sz w:val="28"/>
+          <w:szCs w:val="28"/>
+        </w:rPr>
+        <w:t xml:space="preserve"> Микросервисная</w:t>
+      </w:r>
+    </w:p>
+    <w:p>
+      <w:pPr>
+        <w:pStyle w:val="a7"/>
+        <w:numPr>
+          <w:ilvl w:val="1"/>
+          <w:numId w:val="3"/>
+        </w:numPr>
+        <w:rPr>
+          <w:rFonts w:ascii="Times New Roman" w:hAnsi="Times New Roman" w:cs="Times New Roman"/>
+          <w:sz w:val="28"/>
+          <w:szCs w:val="28"/>
+        </w:rPr>
+      </w:pPr>
+      <w:r>
+        <w:rPr>
+          <w:rFonts w:ascii="Times New Roman" w:hAnsi="Times New Roman" w:cs="Times New Roman"/>
+          <w:sz w:val="28"/>
+          <w:szCs w:val="28"/>
+        </w:rPr>
+        <w:t xml:space="preserve"> Сравнение</w:t>
+      </w:r>
+    </w:p>
+    <w:p>
+      <w:pPr>
+        <w:pStyle w:val="a7"/>
+        <w:numPr>
+          <w:ilvl w:val="0"/>
+          <w:numId w:val="3"/>
+        </w:numPr>
+        <w:rPr>
+          <w:rFonts w:ascii="Times New Roman" w:hAnsi="Times New Roman" w:cs="Times New Roman"/>
+          <w:sz w:val="28"/>
+          <w:szCs w:val="28"/>
+        </w:rPr>
+      </w:pPr>
+      <w:r>
+        <w:rPr>
+          <w:rFonts w:ascii="Times New Roman" w:hAnsi="Times New Roman" w:cs="Times New Roman"/>
+          <w:sz w:val="28"/>
+          <w:szCs w:val="28"/>
+        </w:rPr>
+        <w:t>Реализация</w:t>
+      </w:r>
+    </w:p>
+    <w:p>
+      <w:pPr>
+        <w:pStyle w:val="a7"/>
+        <w:numPr>
+          <w:ilvl w:val="1"/>
+          <w:numId w:val="3"/>
+        </w:numPr>
+        <w:rPr>
+          <w:rFonts w:ascii="Times New Roman" w:hAnsi="Times New Roman" w:cs="Times New Roman"/>
+          <w:sz w:val="28"/>
+          <w:szCs w:val="28"/>
+        </w:rPr>
+      </w:pPr>
+      <w:r>
+        <w:rPr>
+          <w:rFonts w:ascii="Times New Roman" w:hAnsi="Times New Roman" w:cs="Times New Roman"/>
+          <w:sz w:val="28"/>
+          <w:szCs w:val="28"/>
+        </w:rPr>
+        <w:t>Монолитной архитектуры</w:t>
+      </w:r>
+    </w:p>
+    <w:p>
+      <w:pPr>
+        <w:pStyle w:val="a7"/>
+        <w:numPr>
+          <w:ilvl w:val="1"/>
+          <w:numId w:val="3"/>
+        </w:numPr>
+        <w:rPr>
+          <w:rFonts w:ascii="Times New Roman" w:hAnsi="Times New Roman" w:cs="Times New Roman"/>
+          <w:sz w:val="28"/>
+          <w:szCs w:val="28"/>
+        </w:rPr>
+      </w:pPr>
+      <w:r>
+        <w:rPr>
+          <w:rFonts w:ascii="Times New Roman" w:hAnsi="Times New Roman" w:cs="Times New Roman"/>
+          <w:sz w:val="28"/>
+          <w:szCs w:val="28"/>
+        </w:rPr>
+        <w:t>Микросервисной архитктуры</w:t>
+      </w:r>
+    </w:p>
+    <w:p>
+      <w:pPr>
+        <w:pStyle w:val="a7"/>
+        <w:numPr>
+          <w:ilvl w:val="0"/>
+          <w:numId w:val="3"/>
+        </w:numPr>
+        <w:rPr>
+          <w:rFonts w:ascii="Times New Roman" w:hAnsi="Times New Roman" w:cs="Times New Roman"/>
+          <w:sz w:val="28"/>
+          <w:szCs w:val="28"/>
+        </w:rPr>
+      </w:pPr>
+      <w:r>
+        <w:rPr>
+          <w:rFonts w:ascii="Times New Roman" w:hAnsi="Times New Roman" w:cs="Times New Roman"/>
+          <w:sz w:val="28"/>
+          <w:szCs w:val="28"/>
+        </w:rPr>
+        <w:t>Сравнительный анализ</w:t>
+      </w:r>
+    </w:p>
+    <w:p>
+      <w:pPr>
+        <w:pStyle w:val="a7"/>
+        <w:numPr>
+          <w:ilvl w:val="1"/>
+          <w:numId w:val="3"/>
+        </w:numPr>
+        <w:rPr>
+          <w:rFonts w:ascii="Times New Roman" w:hAnsi="Times New Roman" w:cs="Times New Roman"/>
+          <w:sz w:val="28"/>
+          <w:szCs w:val="28"/>
+        </w:rPr>
+      </w:pPr>
+      <w:r>
+        <w:rPr>
+          <w:rFonts w:ascii="Times New Roman" w:hAnsi="Times New Roman" w:cs="Times New Roman"/>
+          <w:sz w:val="28"/>
+          <w:szCs w:val="28"/>
+        </w:rPr>
+        <w:t>Анализ мнолитной</w:t>
+      </w:r>
+    </w:p>
+    <w:p>
+      <w:pPr>
+        <w:pStyle w:val="a7"/>
+        <w:numPr>
+          <w:ilvl w:val="1"/>
+          <w:numId w:val="3"/>
+        </w:numPr>
+        <w:rPr>
+          <w:rFonts w:ascii="Times New Roman" w:hAnsi="Times New Roman" w:cs="Times New Roman"/>
+          <w:sz w:val="28"/>
+          <w:szCs w:val="28"/>
+        </w:rPr>
+      </w:pPr>
+      <w:r>
+        <w:rPr>
+          <w:rFonts w:ascii="Times New Roman" w:hAnsi="Times New Roman" w:cs="Times New Roman"/>
+          <w:sz w:val="28"/>
+          <w:szCs w:val="28"/>
+        </w:rPr>
+        <w:t>Анализ микросервисной</w:t>
+      </w:r>
+    </w:p>
+    <w:p>
+      <w:pPr>
+        <w:pStyle w:val="a7"/>
+        <w:numPr>
+          <w:ilvl w:val="1"/>
+          <w:numId w:val="3"/>
+        </w:numPr>
+        <w:rPr>
+          <w:rFonts w:ascii="Times New Roman" w:hAnsi="Times New Roman" w:cs="Times New Roman"/>
+          <w:sz w:val="28"/>
+          <w:szCs w:val="28"/>
+        </w:rPr>
+      </w:pPr>
+      <w:r>
+        <w:rPr>
+          <w:rFonts w:ascii="Times New Roman" w:hAnsi="Times New Roman" w:cs="Times New Roman"/>
+          <w:sz w:val="28"/>
+          <w:szCs w:val="28"/>
+        </w:rPr>
+        <w:t>Сравнение</w:t>
+      </w:r>
+    </w:p>
+    <w:p>
+      <w:pPr>
+        <w:pStyle w:val="a7"/>
+        <w:numPr>
+          <w:ilvl w:val="0"/>
+          <w:numId w:val="3"/>
+        </w:numPr>
+        <w:rPr>
+          <w:rFonts w:ascii="Times New Roman" w:hAnsi="Times New Roman" w:cs="Times New Roman"/>
+          <w:sz w:val="28"/>
+          <w:szCs w:val="28"/>
+        </w:rPr>
+      </w:pPr>
+      <w:r>
+        <w:rPr>
+          <w:rFonts w:ascii="Times New Roman" w:hAnsi="Times New Roman" w:cs="Times New Roman"/>
+          <w:sz w:val="28"/>
+          <w:szCs w:val="28"/>
+        </w:rPr>
+        <w:t>Вывод</w:t>
+      </w:r>
+      <w:r>
+        <w:rPr>
+          <w:rFonts w:ascii="Times New Roman" w:hAnsi="Times New Roman" w:cs="Times New Roman"/>
+          <w:sz w:val="28"/>
+          <w:szCs w:val="28"/>
+        </w:rPr>
+        <w:br/>
+      </w:r>
+    </w:p>
+    <w:p>
+      <w:pPr>
+        <w:rPr>
+          <w:rFonts w:ascii="Times New Roman" w:hAnsi="Times New Roman" w:cs="Times New Roman"/>
+          <w:sz w:val="28"/>
+          <w:szCs w:val="28"/>
+        </w:rPr>
+      </w:pPr>
+      <w:r>
+        <w:rPr>
+          <w:rFonts w:ascii="Times New Roman" w:hAnsi="Times New Roman" w:cs="Times New Roman"/>
+          <w:sz w:val="28"/>
+          <w:szCs w:val="28"/>
+        </w:rPr>
+        <w:br w:type="page"/>
+      </w:r>
+    </w:p>
+    <w:p>
+      <w:pPr>
+        <w:rPr>
+          <w:rFonts w:ascii="Times New Roman" w:hAnsi="Times New Roman" w:cs="Times New Roman"/>
+          <w:sz w:val="28"/>
+          <w:szCs w:val="28"/>
+        </w:rPr>
+      </w:pPr>
+    </w:p>
+    <w:p>
+      <w:pPr>
+        <w:jc w:val="center"/>
+        <w:rPr>
+          <w:rFonts w:ascii="Times New Roman" w:hAnsi="Times New Roman" w:cs="Times New Roman"/>
+          <w:sz w:val="28"/>
+          <w:szCs w:val="28"/>
+        </w:rPr>
+      </w:pPr>
+      <w:r>
+        <w:rPr>
+          <w:rFonts w:ascii="Times New Roman" w:hAnsi="Times New Roman" w:cs="Times New Roman"/>
+          <w:sz w:val="28"/>
+          <w:szCs w:val="28"/>
+        </w:rPr>
         <w:t>Введение</w:t>
       </w:r>
     </w:p>
@@ -516,7 +871,7 @@
           <w:ilvl w:val="0"/>
           <w:numId w:val="2"/>
         </w:numPr>
-        <w:ind w:left="924" w:firstLine="0"/>
+        <w:ind w:left="924" w:right="284" w:firstLine="0"/>
         <w:jc w:val="both"/>
         <w:rPr>
           <w:rFonts w:ascii="Times New Roman" w:hAnsi="Times New Roman" w:cs="Times New Roman"/>
@@ -540,7 +895,7 @@
           <w:ilvl w:val="0"/>
           <w:numId w:val="2"/>
         </w:numPr>
-        <w:ind w:left="924" w:firstLine="0"/>
+        <w:ind w:left="924" w:right="284" w:firstLine="0"/>
         <w:jc w:val="both"/>
         <w:rPr>
           <w:rFonts w:ascii="Times New Roman" w:hAnsi="Times New Roman" w:cs="Times New Roman"/>
@@ -554,7 +909,23 @@
           <w:sz w:val="28"/>
           <w:szCs w:val="28"/>
         </w:rPr>
-        <w:t>Разработать сервера-испытуемые на основе архитектур</w:t>
+        <w:t>Разработать сервера-испытуемые на основе</w:t>
+      </w:r>
+      <w:r>
+        <w:rPr>
+          <w:rFonts w:ascii="Times New Roman" w:hAnsi="Times New Roman" w:cs="Times New Roman"/>
+          <w:sz w:val="28"/>
+          <w:szCs w:val="28"/>
+        </w:rPr>
+        <w:t xml:space="preserve"> предложенных</w:t>
+      </w:r>
+      <w:r>
+        <w:rPr>
+          <w:rFonts w:ascii="Times New Roman" w:hAnsi="Times New Roman" w:cs="Times New Roman"/>
+          <w:sz w:val="28"/>
+          <w:szCs w:val="28"/>
+        </w:rPr>
+        <w:t xml:space="preserve"> архитектур</w:t>
       </w:r>
       <w:r>
         <w:rPr>
@@ -572,7 +943,7 @@
           <w:ilvl w:val="0"/>
           <w:numId w:val="2"/>
         </w:numPr>
-        <w:ind w:left="924" w:firstLine="0"/>
+        <w:ind w:left="924" w:right="284" w:firstLine="0"/>
         <w:jc w:val="both"/>
         <w:rPr>
           <w:rFonts w:ascii="Times New Roman" w:hAnsi="Times New Roman" w:cs="Times New Roman"/>
@@ -586,7 +957,7 @@
           <w:sz w:val="28"/>
           <w:szCs w:val="28"/>
         </w:rPr>
-        <w:t>Провести сравнительный анализ полученных испытуемых по следующим показателям</w:t>
+        <w:t>Провести сравнительный анализ испытуемых по следующим показателям</w:t>
       </w:r>
       <w:r>
         <w:rPr>
@@ -612,7 +983,7 @@
           <w:ilvl w:val="0"/>
           <w:numId w:val="2"/>
         </w:numPr>
-        <w:ind w:left="924" w:firstLine="0"/>
+        <w:ind w:left="924" w:right="284" w:firstLine="0"/>
         <w:jc w:val="both"/>
         <w:rPr>
           <w:rFonts w:ascii="Times New Roman" w:hAnsi="Times New Roman" w:cs="Times New Roman"/>
@@ -642,7 +1013,15 @@
           <w:sz w:val="28"/>
           <w:szCs w:val="28"/>
         </w:rPr>
-        <w:t xml:space="preserve"> для не больших серверов.</w:t>
+        <w:t xml:space="preserve"> для не</w:t>
+      </w:r>
+      <w:r>
+        <w:rPr>
+          <w:rFonts w:ascii="Times New Roman" w:hAnsi="Times New Roman" w:cs="Times New Roman"/>
+          <w:sz w:val="28"/>
+          <w:szCs w:val="28"/>
+        </w:rPr>
+        <w:t>больших серверов.</w:t>
       </w:r>
     </w:p>
     <w:p>
@@ -655,371 +1034,245 @@
           <w:szCs w:val="28"/>
         </w:rPr>
       </w:pPr>
+      <w:r>
+        <w:rPr>
+          <w:rFonts w:ascii="Times New Roman" w:hAnsi="Times New Roman" w:cs="Times New Roman"/>
+          <w:sz w:val="28"/>
+          <w:szCs w:val="28"/>
+        </w:rPr>
+        <w:t xml:space="preserve">С каждым годом использование глобальной паутины только растёт. Всё больше и больше процессов переходят в интернет. В связи с чем растёт сложность вычислений на стороне серверов и повышается важность их стабильности. </w:t>
+      </w:r>
     </w:p>
     <w:p>
       <w:pPr>
         <w:ind w:firstLine="567"/>
-        <w:rPr>
-          <w:rFonts w:ascii="Times New Roman" w:hAnsi="Times New Roman" w:cs="Times New Roman"/>
-          <w:sz w:val="28"/>
-          <w:szCs w:val="28"/>
-        </w:rPr>
-      </w:pPr>
-      <w:r>
-        <w:rPr>
-          <w:rFonts w:ascii="Times New Roman" w:hAnsi="Times New Roman" w:cs="Times New Roman"/>
-          <w:sz w:val="28"/>
-          <w:szCs w:val="28"/>
-        </w:rPr>
-        <w:t xml:space="preserve">Задачи </w:t>
+        <w:jc w:val="both"/>
+        <w:rPr>
+          <w:rFonts w:ascii="Times New Roman" w:hAnsi="Times New Roman" w:cs="Times New Roman"/>
+          <w:sz w:val="28"/>
+          <w:szCs w:val="28"/>
+        </w:rPr>
+      </w:pPr>
+      <w:r>
+        <w:rPr>
+          <w:rFonts w:ascii="Times New Roman" w:hAnsi="Times New Roman" w:cs="Times New Roman"/>
+          <w:sz w:val="28"/>
+          <w:szCs w:val="28"/>
+        </w:rPr>
+        <w:t xml:space="preserve">Всё большему числу компаний </w:t>
+      </w:r>
+      <w:r>
+        <w:rPr>
+          <w:rFonts w:ascii="Times New Roman" w:hAnsi="Times New Roman" w:cs="Times New Roman"/>
+          <w:sz w:val="28"/>
+          <w:szCs w:val="28"/>
+        </w:rPr>
+        <w:t>с</w:t>
+      </w:r>
+      <w:r>
+        <w:rPr>
+          <w:rFonts w:ascii="Times New Roman" w:hAnsi="Times New Roman" w:cs="Times New Roman"/>
+          <w:sz w:val="28"/>
+          <w:szCs w:val="28"/>
+        </w:rPr>
+        <w:t>тановится вы</w:t>
+      </w:r>
+      <w:r>
+        <w:rPr>
+          <w:rFonts w:ascii="Times New Roman" w:hAnsi="Times New Roman" w:cs="Times New Roman"/>
+          <w:sz w:val="28"/>
+          <w:szCs w:val="28"/>
+        </w:rPr>
+        <w:t>г</w:t>
+      </w:r>
+      <w:r>
+        <w:rPr>
+          <w:rFonts w:ascii="Times New Roman" w:hAnsi="Times New Roman" w:cs="Times New Roman"/>
+          <w:sz w:val="28"/>
+          <w:szCs w:val="28"/>
+        </w:rPr>
+        <w:t>одно переносить вычисления на сторону сервера, где множество клиентов с веб-интерфейса могут получить доступ к продукту, вместо установки своего ПО каждому клиенту в зависимости от его платформы.</w:t>
+      </w:r>
+      <w:r>
+        <w:rPr>
+          <w:rFonts w:ascii="Times New Roman" w:hAnsi="Times New Roman" w:cs="Times New Roman"/>
+          <w:sz w:val="28"/>
+          <w:szCs w:val="28"/>
+        </w:rPr>
+        <w:t xml:space="preserve"> </w:t>
       </w:r>
     </w:p>
     <w:p>
       <w:pPr>
         <w:ind w:firstLine="567"/>
-        <w:rPr>
-          <w:rFonts w:ascii="Times New Roman" w:hAnsi="Times New Roman" w:cs="Times New Roman"/>
-          <w:sz w:val="28"/>
-          <w:szCs w:val="28"/>
-        </w:rPr>
-      </w:pPr>
+        <w:jc w:val="both"/>
+        <w:rPr>
+          <w:rFonts w:ascii="Times New Roman" w:hAnsi="Times New Roman" w:cs="Times New Roman"/>
+          <w:sz w:val="28"/>
+          <w:szCs w:val="28"/>
+        </w:rPr>
+      </w:pPr>
+      <w:r>
+        <w:rPr>
+          <w:rFonts w:ascii="Times New Roman" w:hAnsi="Times New Roman" w:cs="Times New Roman"/>
+          <w:sz w:val="28"/>
+          <w:szCs w:val="28"/>
+        </w:rPr>
+        <w:t>Для обеспечения стабильности сервера и удовлетворения нагрузок используются различные архитектуры веб-приложений. В</w:t>
+      </w:r>
+      <w:r>
+        <w:rPr>
+          <w:rFonts w:ascii="Times New Roman" w:hAnsi="Times New Roman" w:cs="Times New Roman"/>
+          <w:sz w:val="28"/>
+          <w:szCs w:val="28"/>
+        </w:rPr>
+        <w:t xml:space="preserve"> ходе данной курсовой работы </w:t>
+      </w:r>
+      <w:r>
+        <w:rPr>
+          <w:rFonts w:ascii="Times New Roman" w:hAnsi="Times New Roman" w:cs="Times New Roman"/>
+          <w:sz w:val="28"/>
+          <w:szCs w:val="28"/>
+        </w:rPr>
+        <w:t xml:space="preserve">будет рассмотрено 2 из них. </w:t>
+      </w:r>
+    </w:p>
+    <w:p>
+      <w:pPr>
+        <w:rPr>
+          <w:rFonts w:ascii="Times New Roman" w:hAnsi="Times New Roman" w:cs="Times New Roman"/>
+          <w:sz w:val="28"/>
+          <w:szCs w:val="28"/>
+        </w:rPr>
+      </w:pPr>
+      <w:r>
+        <w:rPr>
+          <w:rFonts w:ascii="Times New Roman" w:hAnsi="Times New Roman" w:cs="Times New Roman"/>
+          <w:sz w:val="28"/>
+          <w:szCs w:val="28"/>
+        </w:rPr>
+        <w:br w:type="page"/>
+      </w:r>
     </w:p>
     <w:p>
       <w:pPr>
         <w:ind w:firstLine="567"/>
-        <w:rPr>
-          <w:rFonts w:ascii="Times New Roman" w:hAnsi="Times New Roman" w:cs="Times New Roman"/>
-          <w:sz w:val="28"/>
-          <w:szCs w:val="28"/>
-        </w:rPr>
-      </w:pPr>
-      <w:r>
-        <w:rPr>
-          <w:rFonts w:ascii="Times New Roman" w:hAnsi="Times New Roman" w:cs="Times New Roman"/>
-          <w:sz w:val="28"/>
-          <w:szCs w:val="28"/>
-        </w:rPr>
-        <w:t xml:space="preserve">Цели </w:t>
-      </w:r>
-      <w:r>
-        <w:rPr>
-          <w:rFonts w:ascii="Times New Roman" w:hAnsi="Times New Roman" w:cs="Times New Roman"/>
-          <w:sz w:val="28"/>
-          <w:szCs w:val="28"/>
-        </w:rPr>
-        <w:t xml:space="preserve">: </w:t>
-      </w:r>
-      <w:r>
-        <w:rPr>
-          <w:rFonts w:ascii="Times New Roman" w:hAnsi="Times New Roman" w:cs="Times New Roman"/>
-          <w:sz w:val="28"/>
-          <w:szCs w:val="28"/>
-        </w:rPr>
-        <w:t>П</w:t>
-      </w:r>
-      <w:r>
-        <w:rPr>
-          <w:rFonts w:ascii="Times New Roman" w:hAnsi="Times New Roman" w:cs="Times New Roman"/>
-          <w:sz w:val="28"/>
-          <w:szCs w:val="28"/>
-        </w:rPr>
-        <w:t xml:space="preserve">остроить </w:t>
-      </w:r>
-      <w:r>
-        <w:rPr>
-          <w:rFonts w:ascii="Times New Roman" w:hAnsi="Times New Roman" w:cs="Times New Roman"/>
-          <w:sz w:val="28"/>
-          <w:szCs w:val="28"/>
-        </w:rPr>
-        <w:t xml:space="preserve">и </w:t>
-      </w:r>
-      <w:r>
-        <w:rPr>
-          <w:rFonts w:ascii="Times New Roman" w:hAnsi="Times New Roman" w:cs="Times New Roman"/>
-          <w:sz w:val="28"/>
-          <w:szCs w:val="28"/>
-        </w:rPr>
-        <w:t xml:space="preserve">Сравнить </w:t>
-      </w:r>
-      <w:r>
-        <w:rPr>
-          <w:rFonts w:ascii="Times New Roman" w:hAnsi="Times New Roman" w:cs="Times New Roman"/>
-          <w:sz w:val="28"/>
-          <w:szCs w:val="28"/>
-        </w:rPr>
-        <w:t xml:space="preserve">2 сервера на базе монолитной и </w:t>
-      </w:r>
+        <w:jc w:val="both"/>
+        <w:rPr>
+          <w:rFonts w:ascii="Times New Roman" w:hAnsi="Times New Roman" w:cs="Times New Roman"/>
+          <w:sz w:val="28"/>
+          <w:szCs w:val="28"/>
+        </w:rPr>
+      </w:pPr>
+    </w:p>
+    <w:p>
+      <w:pPr>
+        <w:ind w:firstLine="567"/>
+        <w:rPr>
+          <w:rFonts w:ascii="Times New Roman" w:hAnsi="Times New Roman" w:cs="Times New Roman"/>
+          <w:sz w:val="28"/>
+          <w:szCs w:val="28"/>
+        </w:rPr>
+      </w:pPr>
+    </w:p>
+    <w:p>
+      <w:pPr>
+        <w:ind w:firstLine="567"/>
+        <w:jc w:val="both"/>
+        <w:rPr>
+          <w:rFonts w:ascii="Times New Roman" w:hAnsi="Times New Roman" w:cs="Times New Roman"/>
+          <w:sz w:val="28"/>
+          <w:szCs w:val="28"/>
+        </w:rPr>
+      </w:pPr>
+    </w:p>
+    <w:p>
+      <w:pPr>
+        <w:ind w:firstLine="567"/>
+        <w:jc w:val="both"/>
+        <w:rPr>
+          <w:rFonts w:ascii="Times New Roman" w:hAnsi="Times New Roman" w:cs="Times New Roman"/>
+          <w:sz w:val="28"/>
+          <w:szCs w:val="28"/>
+        </w:rPr>
+      </w:pPr>
+      <w:r>
+        <w:rPr>
+          <w:rFonts w:ascii="Times New Roman" w:hAnsi="Times New Roman" w:cs="Times New Roman"/>
+          <w:sz w:val="28"/>
+          <w:szCs w:val="28"/>
+        </w:rPr>
+        <w:t>//главав про архитектуры</w:t>
+      </w:r>
+    </w:p>
+    <w:p>
+      <w:pPr>
+        <w:ind w:firstLine="567"/>
+        <w:jc w:val="both"/>
+        <w:rPr>
+          <w:rFonts w:ascii="Times New Roman" w:hAnsi="Times New Roman" w:cs="Times New Roman"/>
+          <w:sz w:val="28"/>
+          <w:szCs w:val="28"/>
+        </w:rPr>
+      </w:pPr>
+      <w:r>
+        <w:rPr>
+          <w:rFonts w:ascii="Times New Roman" w:hAnsi="Times New Roman" w:cs="Times New Roman"/>
+          <w:sz w:val="28"/>
+          <w:szCs w:val="28"/>
+        </w:rPr>
+        <w:t xml:space="preserve">Сами же сервера изначально строились только по принципу монолитности – всё приложение находилось на одном сервере, а в случае недостатка мощностей запускалась ещё одна копия сервера, в связи с чем общая пропускная способность в идеале повышалась в 2 раза. Но такой способ ведёт к переизбыткам ресурсов, в виду того, что если перенагружено только конкретное место сервера, всё ещё поднимается его копия. </w:t>
+      </w:r>
+    </w:p>
+    <w:p>
+      <w:pPr>
+        <w:ind w:firstLine="567"/>
+        <w:jc w:val="both"/>
+        <w:rPr>
+          <w:rFonts w:ascii="Times New Roman" w:hAnsi="Times New Roman" w:cs="Times New Roman"/>
+          <w:sz w:val="28"/>
+          <w:szCs w:val="28"/>
+        </w:rPr>
+      </w:pPr>
+      <w:r>
+        <w:rPr>
+          <w:rFonts w:ascii="Times New Roman" w:hAnsi="Times New Roman" w:cs="Times New Roman"/>
+          <w:sz w:val="28"/>
+          <w:szCs w:val="28"/>
+        </w:rPr>
+        <w:t>Так как данный способ не решал проблему недостатка мощностей в конкретном узле приложения, была придумана микросервисная архитектура, которая решала проблему путём разбиения единого приложения на множество приложений, каждое из которых запускалось на своём сервере.</w:t>
+      </w:r>
+    </w:p>
+    <w:p>
+      <w:pPr>
+        <w:ind w:firstLine="567"/>
+        <w:jc w:val="both"/>
+        <w:rPr>
+          <w:rFonts w:ascii="Times New Roman" w:hAnsi="Times New Roman" w:cs="Times New Roman"/>
+          <w:sz w:val="28"/>
+          <w:szCs w:val="28"/>
+        </w:rPr>
+      </w:pPr>
+      <w:r>
+        <w:rPr>
+          <w:rFonts w:ascii="Times New Roman" w:hAnsi="Times New Roman" w:cs="Times New Roman"/>
+          <w:sz w:val="28"/>
+          <w:szCs w:val="28"/>
+        </w:rPr>
+        <w:t>//</w:t>
+      </w:r>
+    </w:p>
+    <w:p>
+      <w:pPr>
+        <w:ind w:firstLine="567"/>
+        <w:rPr>
+          <w:rFonts w:ascii="Times New Roman" w:hAnsi="Times New Roman" w:cs="Times New Roman"/>
+          <w:sz w:val="28"/>
+          <w:szCs w:val="28"/>
+        </w:rPr>
+      </w:pPr>
       <w:bookmarkStart w:id="0" w:name="_GoBack"/>
       <w:bookmarkEnd w:id="0"/>
-      <w:r>
-        <w:rPr>
-          <w:rFonts w:ascii="Times New Roman" w:hAnsi="Times New Roman" w:cs="Times New Roman"/>
-          <w:sz w:val="28"/>
-          <w:szCs w:val="28"/>
-        </w:rPr>
-        <w:t>микросервисной архитектуры</w:t>
-      </w:r>
-    </w:p>
-    <w:p>
-      <w:pPr>
-        <w:ind w:firstLine="567"/>
-        <w:rPr>
-          <w:rFonts w:ascii="Times New Roman" w:hAnsi="Times New Roman" w:cs="Times New Roman"/>
-          <w:sz w:val="28"/>
-          <w:szCs w:val="28"/>
-        </w:rPr>
-      </w:pPr>
-    </w:p>
-    <w:p>
-      <w:pPr>
-        <w:ind w:firstLine="567"/>
-        <w:rPr>
-          <w:rFonts w:ascii="Times New Roman" w:hAnsi="Times New Roman" w:cs="Times New Roman"/>
-          <w:sz w:val="28"/>
-          <w:szCs w:val="28"/>
-        </w:rPr>
-      </w:pPr>
-      <w:r>
-        <w:rPr>
-          <w:rFonts w:ascii="Times New Roman" w:hAnsi="Times New Roman" w:cs="Times New Roman"/>
-          <w:sz w:val="28"/>
-          <w:szCs w:val="28"/>
-        </w:rPr>
-        <w:t>Задачи</w:t>
-      </w:r>
-      <w:r>
-        <w:rPr>
-          <w:rFonts w:ascii="Times New Roman" w:hAnsi="Times New Roman" w:cs="Times New Roman"/>
-          <w:sz w:val="28"/>
-          <w:szCs w:val="28"/>
-        </w:rPr>
-        <w:t xml:space="preserve"> : </w:t>
-      </w:r>
-      <w:r>
-        <w:rPr>
-          <w:rFonts w:ascii="Times New Roman" w:hAnsi="Times New Roman" w:cs="Times New Roman"/>
-          <w:sz w:val="28"/>
-          <w:szCs w:val="28"/>
-        </w:rPr>
-        <w:t xml:space="preserve">Изучить микросервисную и монолитную архитектуру. </w:t>
-      </w:r>
-    </w:p>
-    <w:p>
-      <w:pPr>
-        <w:ind w:firstLine="567"/>
-        <w:rPr>
-          <w:rFonts w:ascii="Times New Roman" w:hAnsi="Times New Roman" w:cs="Times New Roman"/>
-          <w:sz w:val="28"/>
-          <w:szCs w:val="28"/>
-        </w:rPr>
-      </w:pPr>
-      <w:r>
-        <w:rPr>
-          <w:rFonts w:ascii="Times New Roman" w:hAnsi="Times New Roman" w:cs="Times New Roman"/>
-          <w:sz w:val="28"/>
-          <w:szCs w:val="28"/>
-        </w:rPr>
-        <w:t>Разработать сервер на основе монолитной архитектруе.</w:t>
-      </w:r>
-    </w:p>
-    <w:p>
-      <w:pPr>
-        <w:ind w:firstLine="567"/>
-        <w:rPr>
-          <w:rFonts w:ascii="Times New Roman" w:hAnsi="Times New Roman" w:cs="Times New Roman"/>
-          <w:sz w:val="28"/>
-          <w:szCs w:val="28"/>
-        </w:rPr>
-      </w:pPr>
-      <w:r>
-        <w:rPr>
-          <w:rFonts w:ascii="Times New Roman" w:hAnsi="Times New Roman" w:cs="Times New Roman"/>
-          <w:sz w:val="28"/>
-          <w:szCs w:val="28"/>
-        </w:rPr>
-        <w:t>Разбить монолитный сервер на микросервисную архитектуру</w:t>
-      </w:r>
-    </w:p>
-    <w:p>
-      <w:pPr>
-        <w:ind w:firstLine="567"/>
-        <w:rPr>
-          <w:rFonts w:ascii="Times New Roman" w:hAnsi="Times New Roman" w:cs="Times New Roman"/>
-          <w:sz w:val="28"/>
-          <w:szCs w:val="28"/>
-        </w:rPr>
-      </w:pPr>
-      <w:r>
-        <w:rPr>
-          <w:rFonts w:ascii="Times New Roman" w:hAnsi="Times New Roman" w:cs="Times New Roman"/>
-          <w:sz w:val="28"/>
-          <w:szCs w:val="28"/>
-        </w:rPr>
-        <w:t>Провести сравнение между двуя архитектурами в быстродействии и затрачиваемых мощностях</w:t>
-      </w:r>
-    </w:p>
-    <w:p>
-      <w:pPr>
-        <w:ind w:firstLine="567"/>
-        <w:rPr>
-          <w:rFonts w:ascii="Times New Roman" w:hAnsi="Times New Roman" w:cs="Times New Roman"/>
-          <w:sz w:val="28"/>
-          <w:szCs w:val="28"/>
-        </w:rPr>
-      </w:pPr>
-      <w:r>
-        <w:rPr>
-          <w:rFonts w:ascii="Times New Roman" w:hAnsi="Times New Roman" w:cs="Times New Roman"/>
-          <w:sz w:val="28"/>
-          <w:szCs w:val="28"/>
-        </w:rPr>
-        <w:t>Сделать вывод о выгодности микросервисной архитектуры для не больших серверов.</w:t>
-      </w:r>
-    </w:p>
-    <w:p>
-      <w:pPr>
-        <w:ind w:firstLine="567"/>
-        <w:rPr>
-          <w:rFonts w:ascii="Times New Roman" w:hAnsi="Times New Roman" w:cs="Times New Roman"/>
-          <w:sz w:val="28"/>
-          <w:szCs w:val="28"/>
-        </w:rPr>
-      </w:pPr>
-    </w:p>
-    <w:p>
-      <w:pPr>
-        <w:ind w:firstLine="567"/>
-        <w:rPr>
-          <w:rFonts w:ascii="Times New Roman" w:hAnsi="Times New Roman" w:cs="Times New Roman"/>
-          <w:sz w:val="28"/>
-          <w:szCs w:val="28"/>
-        </w:rPr>
-      </w:pPr>
-      <w:r>
-        <w:rPr>
-          <w:rFonts w:ascii="Times New Roman" w:hAnsi="Times New Roman" w:cs="Times New Roman"/>
-          <w:sz w:val="28"/>
-          <w:szCs w:val="28"/>
-        </w:rPr>
-        <w:t>Актуальность</w:t>
-      </w:r>
-      <w:r>
-        <w:rPr>
-          <w:rFonts w:ascii="Times New Roman" w:hAnsi="Times New Roman" w:cs="Times New Roman"/>
-          <w:sz w:val="28"/>
-          <w:szCs w:val="28"/>
-        </w:rPr>
-        <w:t xml:space="preserve">: </w:t>
-      </w:r>
-    </w:p>
-    <w:p>
-      <w:pPr>
-        <w:ind w:firstLine="567"/>
-        <w:rPr>
-          <w:rFonts w:ascii="Times New Roman" w:hAnsi="Times New Roman" w:cs="Times New Roman"/>
-          <w:sz w:val="28"/>
-          <w:szCs w:val="28"/>
-        </w:rPr>
-      </w:pPr>
-      <w:r>
-        <w:rPr>
-          <w:rFonts w:ascii="Times New Roman" w:hAnsi="Times New Roman" w:cs="Times New Roman"/>
-          <w:sz w:val="28"/>
-          <w:szCs w:val="28"/>
-        </w:rPr>
-        <w:t>Важность серверов</w:t>
-      </w:r>
-    </w:p>
-    <w:p>
-      <w:pPr>
-        <w:ind w:firstLine="567"/>
-        <w:rPr>
-          <w:rFonts w:ascii="Times New Roman" w:hAnsi="Times New Roman" w:cs="Times New Roman"/>
-          <w:sz w:val="28"/>
-          <w:szCs w:val="28"/>
-        </w:rPr>
-      </w:pPr>
-      <w:r>
-        <w:rPr>
-          <w:rFonts w:ascii="Times New Roman" w:hAnsi="Times New Roman" w:cs="Times New Roman"/>
-          <w:sz w:val="28"/>
-          <w:szCs w:val="28"/>
-        </w:rPr>
-        <w:t>Облачные вычисления</w:t>
-      </w:r>
-    </w:p>
-    <w:p>
-      <w:pPr>
-        <w:ind w:firstLine="567"/>
-        <w:rPr>
-          <w:rFonts w:ascii="Times New Roman" w:hAnsi="Times New Roman" w:cs="Times New Roman"/>
-          <w:sz w:val="28"/>
-          <w:szCs w:val="28"/>
-        </w:rPr>
-      </w:pPr>
-      <w:r>
-        <w:rPr>
-          <w:rFonts w:ascii="Times New Roman" w:hAnsi="Times New Roman" w:cs="Times New Roman"/>
-          <w:sz w:val="28"/>
-          <w:szCs w:val="28"/>
-        </w:rPr>
-        <w:t>Облако как таковое</w:t>
-      </w:r>
-    </w:p>
-    <w:p>
-      <w:pPr>
-        <w:ind w:firstLine="567"/>
-        <w:rPr>
-          <w:rFonts w:ascii="Times New Roman" w:hAnsi="Times New Roman" w:cs="Times New Roman"/>
-          <w:sz w:val="28"/>
-          <w:szCs w:val="28"/>
-        </w:rPr>
-      </w:pPr>
-      <w:r>
-        <w:rPr>
-          <w:rFonts w:ascii="Times New Roman" w:hAnsi="Times New Roman" w:cs="Times New Roman"/>
-          <w:sz w:val="28"/>
-          <w:szCs w:val="28"/>
-        </w:rPr>
-        <w:t>Стабильность</w:t>
-      </w:r>
-    </w:p>
-    <w:p>
-      <w:pPr>
-        <w:ind w:firstLine="567"/>
-        <w:rPr>
-          <w:rFonts w:ascii="Times New Roman" w:hAnsi="Times New Roman" w:cs="Times New Roman"/>
-          <w:sz w:val="28"/>
-          <w:szCs w:val="28"/>
-        </w:rPr>
-      </w:pPr>
-      <w:r>
-        <w:rPr>
-          <w:rFonts w:ascii="Times New Roman" w:hAnsi="Times New Roman" w:cs="Times New Roman"/>
-          <w:sz w:val="28"/>
-          <w:szCs w:val="28"/>
-        </w:rPr>
-        <w:t xml:space="preserve">Использование </w:t>
-      </w:r>
-    </w:p>
-    <w:p>
-      <w:pPr>
-        <w:ind w:firstLine="567"/>
-        <w:rPr>
-          <w:rFonts w:ascii="Times New Roman" w:hAnsi="Times New Roman" w:cs="Times New Roman"/>
-          <w:sz w:val="28"/>
-          <w:szCs w:val="28"/>
-        </w:rPr>
-      </w:pPr>
-      <w:r>
-        <w:rPr>
-          <w:rFonts w:ascii="Times New Roman" w:hAnsi="Times New Roman" w:cs="Times New Roman"/>
-          <w:sz w:val="28"/>
-          <w:szCs w:val="28"/>
-        </w:rPr>
-        <w:lastRenderedPageBreak/>
-        <w:t xml:space="preserve">Кластеры </w:t>
-      </w:r>
     </w:p>
     <w:sectPr>
       <w:pgSz w:w="11906" w:h="16838"/>
@@ -1147,6 +1400,118 @@
     </w:lvl>
   </w:abstractNum>
   <w:abstractNum w:abstractNumId="1" w15:restartNumberingAfterBreak="0">
+    <w:nsid w:val="3C2C1649"/>
+    <w:multiLevelType w:val="multilevel"/>
+    <w:tmpl w:val="6CB241CE"/>
+    <w:lvl w:ilvl="0">
+      <w:numFmt w:val="decimal"/>
+      <w:lvlText w:val="%1."/>
+      <w:lvlJc w:val="left"/>
+      <w:pPr>
+        <w:ind w:left="357" w:hanging="357"/>
+      </w:pPr>
+      <w:rPr>
+        <w:rFonts w:hint="default"/>
+      </w:rPr>
+    </w:lvl>
+    <w:lvl w:ilvl="1">
+      <w:start w:val="1"/>
+      <w:numFmt w:val="decimal"/>
+      <w:lvlText w:val="%1.%2."/>
+      <w:lvlJc w:val="left"/>
+      <w:pPr>
+        <w:ind w:left="442" w:hanging="357"/>
+      </w:pPr>
+      <w:rPr>
+        <w:rFonts w:hint="default"/>
+      </w:rPr>
+    </w:lvl>
+    <w:lvl w:ilvl="2">
+      <w:start w:val="1"/>
+      <w:numFmt w:val="decimal"/>
+      <w:lvlText w:val="%1.%2.%3."/>
+      <w:lvlJc w:val="left"/>
+      <w:pPr>
+        <w:ind w:left="527" w:hanging="357"/>
+      </w:pPr>
+      <w:rPr>
+        <w:rFonts w:hint="default"/>
+      </w:rPr>
+    </w:lvl>
+    <w:lvl w:ilvl="3">
+      <w:start w:val="1"/>
+      <w:numFmt w:val="decimal"/>
+      <w:lvlText w:val="%1.%2.%3.%4."/>
+      <w:lvlJc w:val="left"/>
+      <w:pPr>
+        <w:ind w:left="612" w:hanging="357"/>
+      </w:pPr>
+      <w:rPr>
+        <w:rFonts w:hint="default"/>
+      </w:rPr>
+    </w:lvl>
+    <w:lvl w:ilvl="4">
+      <w:start w:val="1"/>
+      <w:numFmt w:val="decimal"/>
+      <w:lvlText w:val="%1.%2.%3.%4.%5."/>
+      <w:lvlJc w:val="left"/>
+      <w:pPr>
+        <w:ind w:left="697" w:hanging="357"/>
+      </w:pPr>
+      <w:rPr>
+        <w:rFonts w:hint="default"/>
+      </w:rPr>
+    </w:lvl>
+    <w:lvl w:ilvl="5">
+      <w:start w:val="1"/>
+      <w:numFmt w:val="decimal"/>
+      <w:lvlText w:val="%1.%2.%3.%4.%5.%6."/>
+      <w:lvlJc w:val="left"/>
+      <w:pPr>
+        <w:ind w:left="782" w:hanging="357"/>
+      </w:pPr>
+      <w:rPr>
+        <w:rFonts w:hint="default"/>
+      </w:rPr>
+    </w:lvl>
+    <w:lvl w:ilvl="6">
+      <w:start w:val="1"/>
+      <w:numFmt w:val="decimal"/>
+      <w:lvlText w:val="%1.%2.%3.%4.%5.%6.%7."/>
+      <w:lvlJc w:val="left"/>
+      <w:pPr>
+        <w:ind w:left="867" w:hanging="357"/>
+      </w:pPr>
+      <w:rPr>
+        <w:rFonts w:hint="default"/>
+      </w:rPr>
+    </w:lvl>
+    <w:lvl w:ilvl="7">
+      <w:start w:val="1"/>
+      <w:numFmt w:val="decimal"/>
+      <w:lvlText w:val="%1.%2.%3.%4.%5.%6.%7.%8."/>
+      <w:lvlJc w:val="left"/>
+      <w:pPr>
+        <w:ind w:left="952" w:hanging="357"/>
+      </w:pPr>
+      <w:rPr>
+        <w:rFonts w:hint="default"/>
+      </w:rPr>
+    </w:lvl>
+    <w:lvl w:ilvl="8">
+      <w:start w:val="1"/>
+      <w:numFmt w:val="decimal"/>
+      <w:lvlText w:val="%1.%2.%3.%4.%5.%6.%7.%8.%9."/>
+      <w:lvlJc w:val="left"/>
+      <w:pPr>
+        <w:ind w:left="1037" w:hanging="357"/>
+      </w:pPr>
+      <w:rPr>
+        <w:rFonts w:hint="default"/>
+      </w:rPr>
+    </w:lvl>
+  </w:abstractNum>
+  <w:abstractNum w:abstractNumId="2" w15:restartNumberingAfterBreak="0">
     <w:nsid w:val="5579456F"/>
     <w:multiLevelType w:val="hybridMultilevel"/>
     <w:tmpl w:val="D3B41BFC"/>
@@ -1236,6 +1601,9 @@
     <w:abstractNumId w:val="0"/>
   </w:num>
   <w:num w:numId="2">
+    <w:abstractNumId w:val="2"/>
+  </w:num>
+  <w:num w:numId="3">
     <w:abstractNumId w:val="1"/>
   </w:num>
 </w:numbering>
@@ -1638,7 +2006,6 @@
   <w:style w:type="character" w:default="1" w:styleId="a0">
     <w:name w:val="Default Paragraph Font"/>
     <w:uiPriority w:val="1"/>
-    <w:semiHidden/>
     <w:unhideWhenUsed/>
   </w:style>
   <w:style w:type="table" w:default="1" w:styleId="a1">
@@ -1997,7 +2364,7 @@
 </file>
 
 <file path=customXml/itemProps1.xml><?xml version="1.0" encoding="utf-8"?>
-<ds:datastoreItem xmlns:ds="http://schemas.openxmlformats.org/officeDocument/2006/customXml" ds:itemID="{1CFCAAE7-DA17-4021-A557-78DFA7A11F2B}">
+<ds:datastoreItem xmlns:ds="http://schemas.openxmlformats.org/officeDocument/2006/customXml" ds:itemID="{86053762-964C-466A-BA10-7D5482D3B059}">
   <ds:schemaRefs>
     <ds:schemaRef ds:uri="http://schemas.openxmlformats.org/officeDocument/2006/bibliography"/>
   </ds:schemaRefs>

</xml_diff>